<commit_message>
small edit to author contributions doc
</commit_message>
<xml_diff>
--- a/manuscript/Obesity-Glucocorticoids/Author Contributions.docx
+++ b/manuscript/Obesity-Glucocorticoids/Author Contributions.docx
@@ -14,16 +14,34 @@
         <w:t xml:space="preserve">D. Bridges acquired funding. </w:t>
       </w:r>
       <w:r>
-        <w:t xml:space="preserve">D. Bridges, I. Harvey and I. Hochberg were responsible for conceptualizing the study. D. Bridges and I. Harvey </w:t>
-      </w:r>
-      <w:r>
-        <w:t xml:space="preserve">designed the experiments. I. Harvey performed all cell experiments. I. Harvey, N. Qi, E. Stephenson and J. Redd performed mouse experiments. D. Bridges and Q. Tran performed statistical </w:t>
+        <w:t>D. Bridges, I. Harvey and I. Hochberg were responsible for conceptua</w:t>
+      </w:r>
+      <w:r>
+        <w:t>lizing the study. D. Bridges,</w:t>
+      </w:r>
+      <w:r>
+        <w:t xml:space="preserve"> I. Harvey</w:t>
+      </w:r>
+      <w:r>
+        <w:t xml:space="preserve"> and N. Qi</w:t>
+      </w:r>
+      <w:r>
+        <w:t xml:space="preserve"> </w:t>
+      </w:r>
+      <w:r>
+        <w:t>designed the experiments. I. Harvey performed a</w:t>
+      </w:r>
+      <w:r>
+        <w:t>ll cell experiments. I. Harvey</w:t>
+      </w:r>
+      <w:r>
+        <w:t>, E. Stephenson and J. Redd performed mouse experiments. D. Bridges and Q. Tran performed statistical analyses. I. Harvey wrote the manuscript. I Harvey and D. Bridges edited and reviewed the manuscript.</w:t>
+      </w:r>
+      <w:r>
+        <w:t xml:space="preserve"> All authors were involved in discussions. This manuscripts has been approved by all authors.</w:t>
       </w:r>
       <w:bookmarkStart w:id="0" w:name="_GoBack"/>
       <w:bookmarkEnd w:id="0"/>
-      <w:r>
-        <w:t>analyses. I. Harvey wrote the manuscript. I Harvey and D. Bridges edited and reviewed the manuscript.</w:t>
-      </w:r>
     </w:p>
     <w:p/>
     <w:p>

</xml_diff>

<commit_message>
edited author contributions doc
</commit_message>
<xml_diff>
--- a/manuscript/Obesity-Glucocorticoids/Author Contributions.docx
+++ b/manuscript/Obesity-Glucocorticoids/Author Contributions.docx
@@ -38,10 +38,13 @@
         <w:t>, E. Stephenson and J. Redd performed mouse experiments. D. Bridges and Q. Tran performed statistical analyses. I. Harvey wrote the manuscript. I Harvey and D. Bridges edited and reviewed the manuscript.</w:t>
       </w:r>
       <w:r>
-        <w:t xml:space="preserve"> All authors were involved in discussions. This manuscripts has been approved by all authors.</w:t>
+        <w:t xml:space="preserve"> All authors were involved in discussions. This manuscript</w:t>
       </w:r>
       <w:bookmarkStart w:id="0" w:name="_GoBack"/>
       <w:bookmarkEnd w:id="0"/>
+      <w:r>
+        <w:t xml:space="preserve"> has been approved by all authors.</w:t>
+      </w:r>
     </w:p>
     <w:p/>
     <w:p>

</xml_diff>

<commit_message>
Edited author contributions and inserted into acknowledgements in manuscript along with other requested info
</commit_message>
<xml_diff>
--- a/manuscript/Obesity-Glucocorticoids/Author Contributions.docx
+++ b/manuscript/Obesity-Glucocorticoids/Author Contributions.docx
@@ -11,39 +11,75 @@
     <w:p/>
     <w:p>
       <w:r>
-        <w:t xml:space="preserve">D. Bridges acquired funding. </w:t>
-      </w:r>
-      <w:r>
-        <w:t>D. Bridges, I. Harvey and I. Hochberg were responsible for conceptua</w:t>
-      </w:r>
-      <w:r>
-        <w:t>lizing the study. D. Bridges,</w:t>
-      </w:r>
-      <w:r>
-        <w:t xml:space="preserve"> I. Harvey</w:t>
-      </w:r>
-      <w:r>
-        <w:t xml:space="preserve"> and N. Qi</w:t>
-      </w:r>
-      <w:r>
-        <w:t xml:space="preserve"> </w:t>
-      </w:r>
-      <w:r>
-        <w:t>designed the experiments. I. Harvey performed a</w:t>
-      </w:r>
-      <w:r>
-        <w:t>ll cell experiments. I. Harvey</w:t>
-      </w:r>
-      <w:r>
-        <w:t>, E. Stephenson and J. Redd performed mouse experiments. D. Bridges and Q. Tran performed statistical analyses. I. Harvey wrote the manuscript. I Harvey and D. Bridges edited and reviewed the manuscript.</w:t>
-      </w:r>
-      <w:r>
-        <w:t xml:space="preserve"> All authors were involved in discussions. This manuscript</w:t>
+        <w:t>D.B.</w:t>
+      </w:r>
+      <w:r>
+        <w:t xml:space="preserve"> acquired funding. </w:t>
+      </w:r>
+      <w:r>
+        <w:t>D.B.</w:t>
       </w:r>
       <w:bookmarkStart w:id="0" w:name="_GoBack"/>
       <w:bookmarkEnd w:id="0"/>
       <w:r>
-        <w:t xml:space="preserve"> has been approved by all authors.</w:t>
+        <w:t>, I.Ha. and I.Ho.</w:t>
+      </w:r>
+      <w:r>
+        <w:t xml:space="preserve"> were responsible for conceptua</w:t>
+      </w:r>
+      <w:r>
+        <w:t>lizing the study. D.B.</w:t>
+      </w:r>
+      <w:r>
+        <w:t>,</w:t>
+      </w:r>
+      <w:r>
+        <w:t xml:space="preserve"> I.Ha. and N.Q.</w:t>
+      </w:r>
+      <w:r>
+        <w:t xml:space="preserve"> </w:t>
+      </w:r>
+      <w:r>
+        <w:t>des</w:t>
+      </w:r>
+      <w:r>
+        <w:t>igned the experiments. I.Ha.</w:t>
+      </w:r>
+      <w:r>
+        <w:t xml:space="preserve"> performed a</w:t>
+      </w:r>
+      <w:r>
+        <w:t>ll cell experiments. I.Ha., E.S. and J.R.</w:t>
+      </w:r>
+      <w:r>
+        <w:t xml:space="preserve"> perform</w:t>
+      </w:r>
+      <w:r>
+        <w:t>ed mouse experiments. D.B.</w:t>
+      </w:r>
+      <w:r>
+        <w:t xml:space="preserve"> and Q.</w:t>
+      </w:r>
+      <w:r>
+        <w:t xml:space="preserve">T. </w:t>
+      </w:r>
+      <w:r>
+        <w:t>performed statistical analyses. I.</w:t>
+      </w:r>
+      <w:r>
+        <w:t>Ha.</w:t>
+      </w:r>
+      <w:r>
+        <w:t xml:space="preserve"> wrote the manuscript. I</w:t>
+      </w:r>
+      <w:r>
+        <w:t>.Ha. and D.B.</w:t>
+      </w:r>
+      <w:r>
+        <w:t xml:space="preserve"> edited and reviewed the manuscript.</w:t>
+      </w:r>
+      <w:r>
+        <w:t xml:space="preserve"> All authors were involved in discussions. This manuscript has been approved by all authors.</w:t>
       </w:r>
     </w:p>
     <w:p/>

</xml_diff>